<commit_message>
hack: copy Control responses and guidance from trestle ssp demo
Signed-off-by: Lou DeGenaro <lou.degenaro@gmail.com>
</commit_message>
<xml_diff>
--- a/ex_platform_ssp.docx
+++ b/ex_platform_ssp.docx
@@ -36,7 +36,7 @@
         <w:t xml:space="preserve">Ex Platform SSP</w:t>
       </w:r>
     </w:p>
-    <w:bookmarkStart w:id="19" w:name="ex-platform-overview"/>
+    <w:bookmarkStart w:id="20" w:name="ex-platform-overview"/>
     <w:p>
       <w:pPr>
         <w:pStyle w:val="Heading1"/>
@@ -53,8 +53,8 @@
         <w:t xml:space="preserve">This is the frontmatter for the EX System Security Plan</w:t>
       </w:r>
     </w:p>
-    <w:bookmarkEnd w:id="19"/>
-    <w:bookmarkStart w:id="20" w:name="control-responses-and-guidance"/>
+    <w:bookmarkEnd w:id="20"/>
+    <w:bookmarkStart w:id="126" w:name="control-responses-and-guidance"/>
     <w:p>
       <w:pPr>
         <w:pStyle w:val="Heading1"/>
@@ -63,7 +63,2419 @@
         <w:t xml:space="preserve">Control responses and guidance</w:t>
       </w:r>
     </w:p>
-    <w:bookmarkEnd w:id="20"/>
+    <w:bookmarkStart w:id="38" w:name="access-control-ac"/>
+    <w:p>
+      <w:pPr>
+        <w:pStyle w:val="Heading2"/>
+      </w:pPr>
+      <w:r>
+        <w:t xml:space="preserve">Access Control (AC)</w:t>
+      </w:r>
+    </w:p>
+    <w:bookmarkStart w:id="27" w:name="Xce3dc58899b487cc5e22fbe54af1f99cc59a7c7"/>
+    <w:p>
+      <w:pPr>
+        <w:pStyle w:val="Heading3"/>
+      </w:pPr>
+      <w:r>
+        <w:t xml:space="preserve">AC-1 - Access Control Policy and Procedures</w:t>
+      </w:r>
+    </w:p>
+    <w:bookmarkStart w:id="21" w:name="control-statement"/>
+    <w:p>
+      <w:pPr>
+        <w:pStyle w:val="Heading4"/>
+      </w:pPr>
+      <w:r>
+        <w:t xml:space="preserve">Control Statement</w:t>
+      </w:r>
+    </w:p>
+    <w:p>
+      <w:pPr>
+        <w:pStyle w:val="FirstParagraph"/>
+      </w:pPr>
+      <w:r>
+        <w:t xml:space="preserve">The organization:</w:t>
+      </w:r>
+    </w:p>
+    <w:p>
+      <w:pPr>
+        <w:numPr>
+          <w:ilvl w:val="0"/>
+          <w:numId w:val="1001"/>
+        </w:numPr>
+      </w:pPr>
+      <w:r>
+        <w:t xml:space="preserve">[a.] Develops, documents, and disseminates to [ACME Assigned: all personnel]:</w:t>
+      </w:r>
+    </w:p>
+    <w:p>
+      <w:pPr>
+        <w:numPr>
+          <w:ilvl w:val="1"/>
+          <w:numId w:val="1002"/>
+        </w:numPr>
+        <w:pStyle w:val="Compact"/>
+      </w:pPr>
+      <w:r>
+        <w:t xml:space="preserve">[1.] An access control policy that addresses purpose, scope, roles, responsibilities, management commitment, coordination among organizational entities, and compliance; and</w:t>
+      </w:r>
+    </w:p>
+    <w:p>
+      <w:pPr>
+        <w:numPr>
+          <w:ilvl w:val="1"/>
+          <w:numId w:val="1002"/>
+        </w:numPr>
+        <w:pStyle w:val="Compact"/>
+      </w:pPr>
+      <w:r>
+        <w:t xml:space="preserve">[2.] Procedures to facilitate the implementation of the access control policy and associated access controls; and</w:t>
+      </w:r>
+    </w:p>
+    <w:p>
+      <w:pPr>
+        <w:numPr>
+          <w:ilvl w:val="0"/>
+          <w:numId w:val="1001"/>
+        </w:numPr>
+      </w:pPr>
+      <w:r>
+        <w:t xml:space="preserve">[b.] Reviews and updates the current:</w:t>
+      </w:r>
+    </w:p>
+    <w:p>
+      <w:pPr>
+        <w:numPr>
+          <w:ilvl w:val="1"/>
+          <w:numId w:val="1003"/>
+        </w:numPr>
+        <w:pStyle w:val="Compact"/>
+      </w:pPr>
+      <w:r>
+        <w:t xml:space="preserve">[1.] Access control policy [ACME Assigned: monthly]; and</w:t>
+      </w:r>
+    </w:p>
+    <w:p>
+      <w:pPr>
+        <w:numPr>
+          <w:ilvl w:val="1"/>
+          <w:numId w:val="1003"/>
+        </w:numPr>
+        <w:pStyle w:val="Compact"/>
+      </w:pPr>
+      <w:r>
+        <w:t xml:space="preserve">[2.] Access control procedures [ACME Assigned: weekly].</w:t>
+      </w:r>
+    </w:p>
+    <w:bookmarkEnd w:id="21"/>
+    <w:bookmarkStart w:id="22" w:name="ac-1-summary-information"/>
+    <w:p>
+      <w:pPr>
+        <w:pStyle w:val="Heading4"/>
+      </w:pPr>
+      <w:r>
+        <w:t xml:space="preserve">AC-1 Summary information</w:t>
+      </w:r>
+    </w:p>
+    <w:bookmarkEnd w:id="22"/>
+    <w:bookmarkStart w:id="23" w:name="table-of-parameters"/>
+    <w:p>
+      <w:pPr>
+        <w:pStyle w:val="Heading4"/>
+      </w:pPr>
+      <w:r>
+        <w:t xml:space="preserve">Table of Parameters</w:t>
+      </w:r>
+    </w:p>
+    <w:tbl>
+      <w:tblPr>
+        <w:tblStyle w:val="Table"/>
+        <w:tblW w:type="pct" w:w="5000"/>
+        <w:tblLook w:firstRow="1" w:lastRow="0" w:firstColumn="0" w:lastColumn="0" w:noHBand="0" w:noVBand="0" w:val="0020"/>
+      </w:tblPr>
+      <w:tblGrid>
+        <w:gridCol w:w="2640"/>
+        <w:gridCol w:w="2640"/>
+        <w:gridCol w:w="2640"/>
+      </w:tblGrid>
+      <w:tr>
+        <w:trPr>
+          <w:tblHeader w:val="true"/>
+        </w:trPr>
+        <w:tc>
+          <w:tcPr/>
+          <w:p>
+            <w:pPr>
+              <w:pStyle w:val="Compact"/>
+              <w:jc w:val="left"/>
+            </w:pPr>
+            <w:r>
+              <w:t xml:space="preserve">Parameter ID</w:t>
+            </w:r>
+          </w:p>
+        </w:tc>
+        <w:tc>
+          <w:tcPr/>
+          <w:p>
+            <w:pPr>
+              <w:pStyle w:val="Compact"/>
+              <w:jc w:val="left"/>
+            </w:pPr>
+            <w:r>
+              <w:t xml:space="preserve">Values</w:t>
+            </w:r>
+          </w:p>
+        </w:tc>
+        <w:tc>
+          <w:tcPr/>
+          <w:p>
+            <w:pPr>
+              <w:pStyle w:val="Compact"/>
+              <w:jc w:val="left"/>
+            </w:pPr>
+            <w:r>
+              <w:t xml:space="preserve">Label or Choices</w:t>
+            </w:r>
+          </w:p>
+        </w:tc>
+      </w:tr>
+      <w:tr>
+        <w:tc>
+          <w:tcPr/>
+          <w:p>
+            <w:pPr>
+              <w:pStyle w:val="Compact"/>
+              <w:jc w:val="left"/>
+            </w:pPr>
+            <w:r>
+              <w:t xml:space="preserve">AC-1 Personnel</w:t>
+            </w:r>
+          </w:p>
+        </w:tc>
+        <w:tc>
+          <w:tcPr/>
+          <w:p>
+            <w:pPr>
+              <w:pStyle w:val="Compact"/>
+              <w:jc w:val="left"/>
+            </w:pPr>
+            <w:r>
+              <w:t xml:space="preserve">all personnel</w:t>
+            </w:r>
+          </w:p>
+        </w:tc>
+        <w:tc>
+          <w:tcPr/>
+          <w:p>
+            <w:pPr>
+              <w:pStyle w:val="Compact"/>
+              <w:jc w:val="left"/>
+            </w:pPr>
+            <w:r>
+              <w:t xml:space="preserve">organization-defined personnel or roles</w:t>
+            </w:r>
+          </w:p>
+        </w:tc>
+      </w:tr>
+      <w:tr>
+        <w:tc>
+          <w:tcPr/>
+          <w:p>
+            <w:pPr>
+              <w:pStyle w:val="Compact"/>
+              <w:jc w:val="left"/>
+            </w:pPr>
+            <w:r>
+              <w:t xml:space="preserve">AC-1 Policy Frequency</w:t>
+            </w:r>
+          </w:p>
+        </w:tc>
+        <w:tc>
+          <w:tcPr/>
+          <w:p>
+            <w:pPr>
+              <w:pStyle w:val="Compact"/>
+              <w:jc w:val="left"/>
+            </w:pPr>
+            <w:r>
+              <w:t xml:space="preserve">monthly</w:t>
+            </w:r>
+          </w:p>
+        </w:tc>
+        <w:tc>
+          <w:tcPr/>
+          <w:p>
+            <w:pPr>
+              <w:pStyle w:val="Compact"/>
+              <w:jc w:val="left"/>
+            </w:pPr>
+            <w:r>
+              <w:t xml:space="preserve">organization-defined frequency</w:t>
+            </w:r>
+          </w:p>
+        </w:tc>
+      </w:tr>
+      <w:tr>
+        <w:tc>
+          <w:tcPr/>
+          <w:p>
+            <w:pPr>
+              <w:pStyle w:val="Compact"/>
+              <w:jc w:val="left"/>
+            </w:pPr>
+            <w:r>
+              <w:t xml:space="preserve">AC-1 Procedures Frequency</w:t>
+            </w:r>
+          </w:p>
+        </w:tc>
+        <w:tc>
+          <w:tcPr/>
+          <w:p>
+            <w:pPr>
+              <w:pStyle w:val="Compact"/>
+              <w:jc w:val="left"/>
+            </w:pPr>
+            <w:r>
+              <w:t xml:space="preserve">weekly</w:t>
+            </w:r>
+          </w:p>
+        </w:tc>
+        <w:tc>
+          <w:tcPr/>
+          <w:p>
+            <w:pPr>
+              <w:pStyle w:val="Compact"/>
+              <w:jc w:val="left"/>
+            </w:pPr>
+            <w:r>
+              <w:t xml:space="preserve">organization-defined frequency</w:t>
+            </w:r>
+          </w:p>
+        </w:tc>
+      </w:tr>
+    </w:tbl>
+    <w:bookmarkEnd w:id="23"/>
+    <w:bookmarkStart w:id="24" w:name="Xb7ade2a28f4f824d2b70efc7f1cc6b344165bca"/>
+    <w:p>
+      <w:pPr>
+        <w:pStyle w:val="Heading4"/>
+      </w:pPr>
+      <w:r>
+        <w:t xml:space="preserve">What is the solution and how is it implemented?</w:t>
+      </w:r>
+    </w:p>
+    <w:bookmarkEnd w:id="24"/>
+    <w:bookmarkStart w:id="26" w:name="component-this-system"/>
+    <w:p>
+      <w:pPr>
+        <w:pStyle w:val="Heading4"/>
+      </w:pPr>
+      <w:r>
+        <w:t xml:space="preserve">Component: This System</w:t>
+      </w:r>
+    </w:p>
+    <w:bookmarkStart w:id="25" w:name="implementation-status-planned"/>
+    <w:p>
+      <w:pPr>
+        <w:pStyle w:val="Heading5"/>
+      </w:pPr>
+      <w:r>
+        <w:t xml:space="preserve">Implementation Status: planned</w:t>
+      </w:r>
+    </w:p>
+    <w:bookmarkEnd w:id="25"/>
+    <w:bookmarkEnd w:id="26"/>
+    <w:bookmarkEnd w:id="27"/>
+    <w:bookmarkStart w:id="37" w:name="ac-2---account-management"/>
+    <w:p>
+      <w:pPr>
+        <w:pStyle w:val="Heading3"/>
+      </w:pPr>
+      <w:r>
+        <w:t xml:space="preserve">AC-2 - Account Management</w:t>
+      </w:r>
+    </w:p>
+    <w:bookmarkStart w:id="28" w:name="control-statement-1"/>
+    <w:p>
+      <w:pPr>
+        <w:pStyle w:val="Heading4"/>
+      </w:pPr>
+      <w:r>
+        <w:t xml:space="preserve">Control Statement</w:t>
+      </w:r>
+    </w:p>
+    <w:p>
+      <w:pPr>
+        <w:pStyle w:val="FirstParagraph"/>
+      </w:pPr>
+      <w:r>
+        <w:t xml:space="preserve">The organization:</w:t>
+      </w:r>
+    </w:p>
+    <w:p>
+      <w:pPr>
+        <w:numPr>
+          <w:ilvl w:val="0"/>
+          <w:numId w:val="1004"/>
+        </w:numPr>
+      </w:pPr>
+      <w:r>
+        <w:t xml:space="preserve">[a.] Identifies and selects the following types of information system accounts to support organizational missions/business functions: [ACME Assigned: privileged];</w:t>
+      </w:r>
+    </w:p>
+    <w:p>
+      <w:pPr>
+        <w:numPr>
+          <w:ilvl w:val="0"/>
+          <w:numId w:val="1004"/>
+        </w:numPr>
+      </w:pPr>
+      <w:r>
+        <w:t xml:space="preserve">[b.] Assigns account managers for information system accounts;</w:t>
+      </w:r>
+    </w:p>
+    <w:p>
+      <w:pPr>
+        <w:numPr>
+          <w:ilvl w:val="0"/>
+          <w:numId w:val="1004"/>
+        </w:numPr>
+      </w:pPr>
+      <w:r>
+        <w:t xml:space="preserve">[c.] Establishes conditions for group and role membership;</w:t>
+      </w:r>
+    </w:p>
+    <w:p>
+      <w:pPr>
+        <w:numPr>
+          <w:ilvl w:val="0"/>
+          <w:numId w:val="1004"/>
+        </w:numPr>
+      </w:pPr>
+      <w:r>
+        <w:t xml:space="preserve">[d.] Specifies authorized users of the information system, group and role membership, and access authorizations (i.e., privileges) and other attributes (as required) for each account;</w:t>
+      </w:r>
+    </w:p>
+    <w:p>
+      <w:pPr>
+        <w:numPr>
+          <w:ilvl w:val="0"/>
+          <w:numId w:val="1004"/>
+        </w:numPr>
+      </w:pPr>
+      <w:r>
+        <w:t xml:space="preserve">[e.] Requires approvals by [Assignment: organization-defined personnel or roles] for requests to create information system accounts;</w:t>
+      </w:r>
+    </w:p>
+    <w:p>
+      <w:pPr>
+        <w:numPr>
+          <w:ilvl w:val="0"/>
+          <w:numId w:val="1004"/>
+        </w:numPr>
+      </w:pPr>
+      <w:r>
+        <w:t xml:space="preserve">[f.] Creates, enables, modifies, disables, and removes information system accounts in accordance with [ACME Assigned: standard operations];</w:t>
+      </w:r>
+    </w:p>
+    <w:p>
+      <w:pPr>
+        <w:numPr>
+          <w:ilvl w:val="0"/>
+          <w:numId w:val="1004"/>
+        </w:numPr>
+      </w:pPr>
+      <w:r>
+        <w:t xml:space="preserve">[g.] Monitors the use of information system accounts;</w:t>
+      </w:r>
+    </w:p>
+    <w:p>
+      <w:pPr>
+        <w:numPr>
+          <w:ilvl w:val="0"/>
+          <w:numId w:val="1004"/>
+        </w:numPr>
+      </w:pPr>
+      <w:r>
+        <w:t xml:space="preserve">[h.] Notifies account managers:</w:t>
+      </w:r>
+    </w:p>
+    <w:p>
+      <w:pPr>
+        <w:numPr>
+          <w:ilvl w:val="1"/>
+          <w:numId w:val="1005"/>
+        </w:numPr>
+        <w:pStyle w:val="Compact"/>
+      </w:pPr>
+      <w:r>
+        <w:t xml:space="preserve">[1.] When accounts are no longer required;</w:t>
+      </w:r>
+    </w:p>
+    <w:p>
+      <w:pPr>
+        <w:numPr>
+          <w:ilvl w:val="1"/>
+          <w:numId w:val="1005"/>
+        </w:numPr>
+        <w:pStyle w:val="Compact"/>
+      </w:pPr>
+      <w:r>
+        <w:t xml:space="preserve">[2.] When users are terminated or transferred; and</w:t>
+      </w:r>
+    </w:p>
+    <w:p>
+      <w:pPr>
+        <w:numPr>
+          <w:ilvl w:val="1"/>
+          <w:numId w:val="1005"/>
+        </w:numPr>
+        <w:pStyle w:val="Compact"/>
+      </w:pPr>
+      <w:r>
+        <w:t xml:space="preserve">[3.] When individual information system usage or need-to-know changes;</w:t>
+      </w:r>
+    </w:p>
+    <w:p>
+      <w:pPr>
+        <w:numPr>
+          <w:ilvl w:val="0"/>
+          <w:numId w:val="1004"/>
+        </w:numPr>
+      </w:pPr>
+      <w:r>
+        <w:t xml:space="preserve">[i.] Authorizes access to the information system based on:</w:t>
+      </w:r>
+    </w:p>
+    <w:p>
+      <w:pPr>
+        <w:numPr>
+          <w:ilvl w:val="1"/>
+          <w:numId w:val="1006"/>
+        </w:numPr>
+        <w:pStyle w:val="Compact"/>
+      </w:pPr>
+      <w:r>
+        <w:t xml:space="preserve">[1.] A valid access authorization;</w:t>
+      </w:r>
+    </w:p>
+    <w:p>
+      <w:pPr>
+        <w:numPr>
+          <w:ilvl w:val="1"/>
+          <w:numId w:val="1006"/>
+        </w:numPr>
+        <w:pStyle w:val="Compact"/>
+      </w:pPr>
+      <w:r>
+        <w:t xml:space="preserve">[2.] Intended system usage; and</w:t>
+      </w:r>
+    </w:p>
+    <w:p>
+      <w:pPr>
+        <w:numPr>
+          <w:ilvl w:val="1"/>
+          <w:numId w:val="1006"/>
+        </w:numPr>
+        <w:pStyle w:val="Compact"/>
+      </w:pPr>
+      <w:r>
+        <w:t xml:space="preserve">[3.] Other attributes as required by the organization or associated missions/business functions;</w:t>
+      </w:r>
+    </w:p>
+    <w:p>
+      <w:pPr>
+        <w:numPr>
+          <w:ilvl w:val="0"/>
+          <w:numId w:val="1004"/>
+        </w:numPr>
+      </w:pPr>
+      <w:r>
+        <w:t xml:space="preserve">[j.] Reviews accounts for compliance with account management requirements [ACME Assigned: daily]; and</w:t>
+      </w:r>
+    </w:p>
+    <w:p>
+      <w:pPr>
+        <w:numPr>
+          <w:ilvl w:val="0"/>
+          <w:numId w:val="1004"/>
+        </w:numPr>
+      </w:pPr>
+      <w:r>
+        <w:t xml:space="preserve">[k.] Establishes a process for reissuing shared/group account credentials (if deployed) when individuals are removed from the group.</w:t>
+      </w:r>
+    </w:p>
+    <w:bookmarkEnd w:id="28"/>
+    <w:bookmarkStart w:id="29" w:name="ac-2-summary-information"/>
+    <w:p>
+      <w:pPr>
+        <w:pStyle w:val="Heading4"/>
+      </w:pPr>
+      <w:r>
+        <w:t xml:space="preserve">AC-2 Summary information</w:t>
+      </w:r>
+    </w:p>
+    <w:bookmarkEnd w:id="29"/>
+    <w:bookmarkStart w:id="30" w:name="table-of-parameters-1"/>
+    <w:p>
+      <w:pPr>
+        <w:pStyle w:val="Heading4"/>
+      </w:pPr>
+      <w:r>
+        <w:t xml:space="preserve">Table of Parameters</w:t>
+      </w:r>
+    </w:p>
+    <w:tbl>
+      <w:tblPr>
+        <w:tblStyle w:val="Table"/>
+        <w:tblW w:type="pct" w:w="5000"/>
+        <w:tblLook w:firstRow="1" w:lastRow="0" w:firstColumn="0" w:lastColumn="0" w:noHBand="0" w:noVBand="0" w:val="0020"/>
+      </w:tblPr>
+      <w:tblGrid>
+        <w:gridCol w:w="2640"/>
+        <w:gridCol w:w="2640"/>
+        <w:gridCol w:w="2640"/>
+      </w:tblGrid>
+      <w:tr>
+        <w:trPr>
+          <w:tblHeader w:val="true"/>
+        </w:trPr>
+        <w:tc>
+          <w:tcPr/>
+          <w:p>
+            <w:pPr>
+              <w:pStyle w:val="Compact"/>
+              <w:jc w:val="left"/>
+            </w:pPr>
+            <w:r>
+              <w:t xml:space="preserve">Parameter ID</w:t>
+            </w:r>
+          </w:p>
+        </w:tc>
+        <w:tc>
+          <w:tcPr/>
+          <w:p>
+            <w:pPr>
+              <w:pStyle w:val="Compact"/>
+              <w:jc w:val="left"/>
+            </w:pPr>
+            <w:r>
+              <w:t xml:space="preserve">Values</w:t>
+            </w:r>
+          </w:p>
+        </w:tc>
+        <w:tc>
+          <w:tcPr/>
+          <w:p>
+            <w:pPr>
+              <w:pStyle w:val="Compact"/>
+              <w:jc w:val="left"/>
+            </w:pPr>
+            <w:r>
+              <w:t xml:space="preserve">Label or Choices</w:t>
+            </w:r>
+          </w:p>
+        </w:tc>
+      </w:tr>
+      <w:tr>
+        <w:tc>
+          <w:tcPr/>
+          <w:p>
+            <w:pPr>
+              <w:pStyle w:val="Compact"/>
+              <w:jc w:val="left"/>
+            </w:pPr>
+            <w:r>
+              <w:t xml:space="preserve">ac-2_prm_1</w:t>
+            </w:r>
+          </w:p>
+        </w:tc>
+        <w:tc>
+          <w:tcPr/>
+          <w:p>
+            <w:pPr>
+              <w:pStyle w:val="Compact"/>
+              <w:jc w:val="left"/>
+            </w:pPr>
+            <w:r>
+              <w:t xml:space="preserve">privileged</w:t>
+            </w:r>
+          </w:p>
+        </w:tc>
+        <w:tc>
+          <w:tcPr/>
+          <w:p>
+            <w:pPr>
+              <w:pStyle w:val="Compact"/>
+              <w:jc w:val="left"/>
+            </w:pPr>
+            <w:r>
+              <w:t xml:space="preserve">organization-defined information system account types</w:t>
+            </w:r>
+          </w:p>
+        </w:tc>
+      </w:tr>
+      <w:tr>
+        <w:tc>
+          <w:tcPr/>
+          <w:p>
+            <w:pPr>
+              <w:pStyle w:val="Compact"/>
+              <w:jc w:val="left"/>
+            </w:pPr>
+            <w:r>
+              <w:t xml:space="preserve">ac-2_prm_2</w:t>
+            </w:r>
+          </w:p>
+        </w:tc>
+        <w:tc>
+          <w:tcPr/>
+          <w:p>
+            <w:pPr>
+              <w:pStyle w:val="Compact"/>
+            </w:pPr>
+          </w:p>
+        </w:tc>
+        <w:tc>
+          <w:tcPr/>
+          <w:p>
+            <w:pPr>
+              <w:pStyle w:val="Compact"/>
+              <w:jc w:val="left"/>
+            </w:pPr>
+            <w:r>
+              <w:t xml:space="preserve">organization-defined personnel or roles</w:t>
+            </w:r>
+          </w:p>
+        </w:tc>
+      </w:tr>
+      <w:tr>
+        <w:tc>
+          <w:tcPr/>
+          <w:p>
+            <w:pPr>
+              <w:pStyle w:val="Compact"/>
+              <w:jc w:val="left"/>
+            </w:pPr>
+            <w:r>
+              <w:t xml:space="preserve">ac-2_prm_3</w:t>
+            </w:r>
+          </w:p>
+        </w:tc>
+        <w:tc>
+          <w:tcPr/>
+          <w:p>
+            <w:pPr>
+              <w:pStyle w:val="Compact"/>
+              <w:jc w:val="left"/>
+            </w:pPr>
+            <w:r>
+              <w:t xml:space="preserve">standard operations</w:t>
+            </w:r>
+          </w:p>
+        </w:tc>
+        <w:tc>
+          <w:tcPr/>
+          <w:p>
+            <w:pPr>
+              <w:pStyle w:val="Compact"/>
+              <w:jc w:val="left"/>
+            </w:pPr>
+            <w:r>
+              <w:t xml:space="preserve">organization-defined procedures or conditions</w:t>
+            </w:r>
+          </w:p>
+        </w:tc>
+      </w:tr>
+      <w:tr>
+        <w:tc>
+          <w:tcPr/>
+          <w:p>
+            <w:pPr>
+              <w:pStyle w:val="Compact"/>
+              <w:jc w:val="left"/>
+            </w:pPr>
+            <w:r>
+              <w:t xml:space="preserve">ac-2_prm_4</w:t>
+            </w:r>
+          </w:p>
+        </w:tc>
+        <w:tc>
+          <w:tcPr/>
+          <w:p>
+            <w:pPr>
+              <w:pStyle w:val="Compact"/>
+              <w:jc w:val="left"/>
+            </w:pPr>
+            <w:r>
+              <w:t xml:space="preserve">daily</w:t>
+            </w:r>
+          </w:p>
+        </w:tc>
+        <w:tc>
+          <w:tcPr/>
+          <w:p>
+            <w:pPr>
+              <w:pStyle w:val="Compact"/>
+              <w:jc w:val="left"/>
+            </w:pPr>
+            <w:r>
+              <w:t xml:space="preserve">organization-defined frequency</w:t>
+            </w:r>
+          </w:p>
+        </w:tc>
+      </w:tr>
+    </w:tbl>
+    <w:bookmarkEnd w:id="30"/>
+    <w:bookmarkStart w:id="31" w:name="Xbf9130ce8b98ab3f57953a38023c562a3257787"/>
+    <w:p>
+      <w:pPr>
+        <w:pStyle w:val="Heading4"/>
+      </w:pPr>
+      <w:r>
+        <w:t xml:space="preserve">What is the solution and how is it implemented?</w:t>
+      </w:r>
+    </w:p>
+    <w:bookmarkEnd w:id="31"/>
+    <w:bookmarkStart w:id="33" w:name="component-this-system-1"/>
+    <w:p>
+      <w:pPr>
+        <w:pStyle w:val="Heading4"/>
+      </w:pPr>
+      <w:r>
+        <w:t xml:space="preserve">Component: This System</w:t>
+      </w:r>
+    </w:p>
+    <w:p>
+      <w:pPr>
+        <w:pStyle w:val="FirstParagraph"/>
+      </w:pPr>
+      <w:r>
+        <w:t xml:space="preserve">Implement properly for This System component.</w:t>
+      </w:r>
+    </w:p>
+    <w:bookmarkStart w:id="32" w:name="implementation-status-implemented"/>
+    <w:p>
+      <w:pPr>
+        <w:pStyle w:val="Heading5"/>
+      </w:pPr>
+      <w:r>
+        <w:t xml:space="preserve">Implementation Status: implemented</w:t>
+      </w:r>
+    </w:p>
+    <w:bookmarkEnd w:id="32"/>
+    <w:bookmarkEnd w:id="33"/>
+    <w:bookmarkStart w:id="34" w:name="implementation-for-part-d."/>
+    <w:p>
+      <w:pPr>
+        <w:pStyle w:val="Heading4"/>
+      </w:pPr>
+      <w:r>
+        <w:t xml:space="preserve">Implementation for part d.</w:t>
+      </w:r>
+    </w:p>
+    <w:bookmarkEnd w:id="34"/>
+    <w:bookmarkStart w:id="36" w:name="component-db"/>
+    <w:p>
+      <w:pPr>
+        <w:pStyle w:val="Heading4"/>
+      </w:pPr>
+      <w:r>
+        <w:t xml:space="preserve">Component: DB</w:t>
+      </w:r>
+    </w:p>
+    <w:p>
+      <w:pPr>
+        <w:pStyle w:val="FirstParagraph"/>
+      </w:pPr>
+      <w:r>
+        <w:t xml:space="preserve">Implement well for component DB and part d.</w:t>
+      </w:r>
+    </w:p>
+    <w:bookmarkStart w:id="35" w:name="implementation-status-partial"/>
+    <w:p>
+      <w:pPr>
+        <w:pStyle w:val="Heading5"/>
+      </w:pPr>
+      <w:r>
+        <w:t xml:space="preserve">Implementation Status: partial</w:t>
+      </w:r>
+    </w:p>
+    <w:bookmarkEnd w:id="35"/>
+    <w:bookmarkEnd w:id="36"/>
+    <w:bookmarkEnd w:id="37"/>
+    <w:bookmarkEnd w:id="38"/>
+    <w:bookmarkStart w:id="57" w:name="custom-controls-cc"/>
+    <w:p>
+      <w:pPr>
+        <w:pStyle w:val="Heading2"/>
+      </w:pPr>
+      <w:r>
+        <w:t xml:space="preserve">Custom Controls (CC)</w:t>
+      </w:r>
+    </w:p>
+    <w:bookmarkStart w:id="48" w:name="cc-1---energy-consumption"/>
+    <w:p>
+      <w:pPr>
+        <w:pStyle w:val="Heading3"/>
+      </w:pPr>
+      <w:r>
+        <w:t xml:space="preserve">CC-1 - Energy consumption</w:t>
+      </w:r>
+    </w:p>
+    <w:bookmarkStart w:id="39" w:name="control-statement-2"/>
+    <w:p>
+      <w:pPr>
+        <w:pStyle w:val="Heading4"/>
+      </w:pPr>
+      <w:r>
+        <w:t xml:space="preserve">Control Statement</w:t>
+      </w:r>
+    </w:p>
+    <w:p>
+      <w:pPr>
+        <w:pStyle w:val="FirstParagraph"/>
+      </w:pPr>
+      <w:r>
+        <w:t xml:space="preserve">All services should report energy consumed by their service.</w:t>
+      </w:r>
+    </w:p>
+    <w:bookmarkEnd w:id="39"/>
+    <w:bookmarkStart w:id="40" w:name="summary-information"/>
+    <w:p>
+      <w:pPr>
+        <w:pStyle w:val="Heading4"/>
+      </w:pPr>
+      <w:r>
+        <w:t xml:space="preserve">Summary information</w:t>
+      </w:r>
+    </w:p>
+    <w:bookmarkEnd w:id="40"/>
+    <w:bookmarkStart w:id="41" w:name="X634bd9f73ede8e538e99978a6a651a10e050db0"/>
+    <w:p>
+      <w:pPr>
+        <w:pStyle w:val="Heading4"/>
+      </w:pPr>
+      <w:r>
+        <w:t xml:space="preserve">What is the solution and how is it implemented?</w:t>
+      </w:r>
+    </w:p>
+    <w:bookmarkEnd w:id="41"/>
+    <w:bookmarkStart w:id="43" w:name="component-this-system-2"/>
+    <w:p>
+      <w:pPr>
+        <w:pStyle w:val="Heading4"/>
+      </w:pPr>
+      <w:r>
+        <w:t xml:space="preserve">Component: This System</w:t>
+      </w:r>
+    </w:p>
+    <w:bookmarkStart w:id="42" w:name="implementation-status-planned-1"/>
+    <w:p>
+      <w:pPr>
+        <w:pStyle w:val="Heading5"/>
+      </w:pPr>
+      <w:r>
+        <w:t xml:space="preserve">Implementation Status: planned</w:t>
+      </w:r>
+    </w:p>
+    <w:bookmarkEnd w:id="42"/>
+    <w:bookmarkEnd w:id="43"/>
+    <w:bookmarkStart w:id="45" w:name="component-idservice"/>
+    <w:p>
+      <w:pPr>
+        <w:pStyle w:val="Heading4"/>
+      </w:pPr>
+      <w:r>
+        <w:t xml:space="preserve">Component: IDSERVICE</w:t>
+      </w:r>
+    </w:p>
+    <w:bookmarkStart w:id="44" w:name="implementation-status-planned-2"/>
+    <w:p>
+      <w:pPr>
+        <w:pStyle w:val="Heading5"/>
+      </w:pPr>
+      <w:r>
+        <w:t xml:space="preserve">Implementation Status: planned</w:t>
+      </w:r>
+    </w:p>
+    <w:bookmarkEnd w:id="44"/>
+    <w:bookmarkEnd w:id="45"/>
+    <w:bookmarkStart w:id="47" w:name="component-db-1"/>
+    <w:p>
+      <w:pPr>
+        <w:pStyle w:val="Heading4"/>
+      </w:pPr>
+      <w:r>
+        <w:t xml:space="preserve">Component: DB</w:t>
+      </w:r>
+    </w:p>
+    <w:bookmarkStart w:id="46" w:name="implementation-status-planned-3"/>
+    <w:p>
+      <w:pPr>
+        <w:pStyle w:val="Heading5"/>
+      </w:pPr>
+      <w:r>
+        <w:t xml:space="preserve">Implementation Status: planned</w:t>
+      </w:r>
+    </w:p>
+    <w:bookmarkEnd w:id="46"/>
+    <w:bookmarkEnd w:id="47"/>
+    <w:bookmarkEnd w:id="48"/>
+    <w:bookmarkStart w:id="56" w:name="cc-2---carbon-reporting"/>
+    <w:p>
+      <w:pPr>
+        <w:pStyle w:val="Heading3"/>
+      </w:pPr>
+      <w:r>
+        <w:t xml:space="preserve">CC-2 - Carbon reporting</w:t>
+      </w:r>
+    </w:p>
+    <w:bookmarkStart w:id="49" w:name="control-statement-3"/>
+    <w:p>
+      <w:pPr>
+        <w:pStyle w:val="Heading4"/>
+      </w:pPr>
+      <w:r>
+        <w:t xml:space="preserve">Control Statement</w:t>
+      </w:r>
+    </w:p>
+    <w:p>
+      <w:pPr>
+        <w:pStyle w:val="FirstParagraph"/>
+      </w:pPr>
+      <w:r>
+        <w:t xml:space="preserve">All services must calculate and report total scope 3 energy consumption.</w:t>
+      </w:r>
+    </w:p>
+    <w:bookmarkEnd w:id="49"/>
+    <w:bookmarkStart w:id="50" w:name="summary-information-1"/>
+    <w:p>
+      <w:pPr>
+        <w:pStyle w:val="Heading4"/>
+      </w:pPr>
+      <w:r>
+        <w:t xml:space="preserve">Summary information</w:t>
+      </w:r>
+    </w:p>
+    <w:bookmarkEnd w:id="50"/>
+    <w:bookmarkStart w:id="51" w:name="Xe4c89f66ee03dca53148bb73d4a576506d7d639"/>
+    <w:p>
+      <w:pPr>
+        <w:pStyle w:val="Heading4"/>
+      </w:pPr>
+      <w:r>
+        <w:t xml:space="preserve">What is the solution and how is it implemented?</w:t>
+      </w:r>
+    </w:p>
+    <w:bookmarkEnd w:id="51"/>
+    <w:bookmarkStart w:id="53" w:name="component-this-system-3"/>
+    <w:p>
+      <w:pPr>
+        <w:pStyle w:val="Heading4"/>
+      </w:pPr>
+      <w:r>
+        <w:t xml:space="preserve">Component: This System</w:t>
+      </w:r>
+    </w:p>
+    <w:bookmarkStart w:id="52" w:name="implementation-status-planned-4"/>
+    <w:p>
+      <w:pPr>
+        <w:pStyle w:val="Heading5"/>
+      </w:pPr>
+      <w:r>
+        <w:t xml:space="preserve">Implementation Status: planned</w:t>
+      </w:r>
+    </w:p>
+    <w:bookmarkEnd w:id="52"/>
+    <w:bookmarkEnd w:id="53"/>
+    <w:bookmarkStart w:id="55" w:name="component-idservice-1"/>
+    <w:p>
+      <w:pPr>
+        <w:pStyle w:val="Heading4"/>
+      </w:pPr>
+      <w:r>
+        <w:t xml:space="preserve">Component: IDSERVICE</w:t>
+      </w:r>
+    </w:p>
+    <w:bookmarkStart w:id="54" w:name="implementation-status-planned-5"/>
+    <w:p>
+      <w:pPr>
+        <w:pStyle w:val="Heading5"/>
+      </w:pPr>
+      <w:r>
+        <w:t xml:space="preserve">Implementation Status: planned</w:t>
+      </w:r>
+    </w:p>
+    <w:bookmarkEnd w:id="54"/>
+    <w:bookmarkEnd w:id="55"/>
+    <w:bookmarkEnd w:id="56"/>
+    <w:bookmarkEnd w:id="57"/>
+    <w:bookmarkStart w:id="86" w:name="identification-and-authentication-ia"/>
+    <w:p>
+      <w:pPr>
+        <w:pStyle w:val="Heading2"/>
+      </w:pPr>
+      <w:r>
+        <w:t xml:space="preserve">Identification and Authentication (IA)</w:t>
+      </w:r>
+    </w:p>
+    <w:bookmarkStart w:id="74" w:name="ia-51---password-based-authentication"/>
+    <w:p>
+      <w:pPr>
+        <w:pStyle w:val="Heading3"/>
+      </w:pPr>
+      <w:r>
+        <w:t xml:space="preserve">IA-5(1) - Password-based Authentication</w:t>
+      </w:r>
+    </w:p>
+    <w:bookmarkStart w:id="58" w:name="control-statement-4"/>
+    <w:p>
+      <w:pPr>
+        <w:pStyle w:val="Heading4"/>
+      </w:pPr>
+      <w:r>
+        <w:t xml:space="preserve">Control Statement</w:t>
+      </w:r>
+    </w:p>
+    <w:p>
+      <w:pPr>
+        <w:pStyle w:val="FirstParagraph"/>
+      </w:pPr>
+      <w:r>
+        <w:t xml:space="preserve">The information system, for password-based authentication:</w:t>
+      </w:r>
+    </w:p>
+    <w:p>
+      <w:pPr>
+        <w:numPr>
+          <w:ilvl w:val="0"/>
+          <w:numId w:val="1007"/>
+        </w:numPr>
+      </w:pPr>
+      <w:r>
+        <w:t xml:space="preserve">[(a)] Enforces minimum password complexity of [ACME Assigned: blocking the flow of the encrypted information, ACME internal method];</w:t>
+      </w:r>
+    </w:p>
+    <w:p>
+      <w:pPr>
+        <w:numPr>
+          <w:ilvl w:val="0"/>
+          <w:numId w:val="1007"/>
+        </w:numPr>
+      </w:pPr>
+      <w:r>
+        <w:t xml:space="preserve">[(b)] Enforces at least the following number of changed characters when new passwords are created: [ACME Assigned: ACME internal method];</w:t>
+      </w:r>
+    </w:p>
+    <w:p>
+      <w:pPr>
+        <w:numPr>
+          <w:ilvl w:val="0"/>
+          <w:numId w:val="1007"/>
+        </w:numPr>
+      </w:pPr>
+      <w:r>
+        <w:t xml:space="preserve">[(c)] Stores and transmits only cryptographically-protected passwords;</w:t>
+      </w:r>
+    </w:p>
+    <w:p>
+      <w:pPr>
+        <w:numPr>
+          <w:ilvl w:val="0"/>
+          <w:numId w:val="1007"/>
+        </w:numPr>
+      </w:pPr>
+      <w:r>
+        <w:t xml:space="preserve">[(d)] Enforces password minimum and maximum lifetime restrictions of [ACME Assigned: ACME improved method];</w:t>
+      </w:r>
+    </w:p>
+    <w:p>
+      <w:pPr>
+        <w:numPr>
+          <w:ilvl w:val="0"/>
+          <w:numId w:val="1007"/>
+        </w:numPr>
+      </w:pPr>
+      <w:r>
+        <w:t xml:space="preserve">[(e)] Prohibits password reuse for [ACME Assigned: ACME final method] generations; and</w:t>
+      </w:r>
+    </w:p>
+    <w:p>
+      <w:pPr>
+        <w:numPr>
+          <w:ilvl w:val="0"/>
+          <w:numId w:val="1007"/>
+        </w:numPr>
+      </w:pPr>
+      <w:r>
+        <w:t xml:space="preserve">[(f)] Allows the use of a temporary password for system logons with an immediate change to a permanent password.</w:t>
+      </w:r>
+    </w:p>
+    <w:bookmarkEnd w:id="58"/>
+    <w:bookmarkStart w:id="59" w:name="ia-51-summary-information"/>
+    <w:p>
+      <w:pPr>
+        <w:pStyle w:val="Heading4"/>
+      </w:pPr>
+      <w:r>
+        <w:t xml:space="preserve">IA-5(1) Summary information</w:t>
+      </w:r>
+    </w:p>
+    <w:bookmarkEnd w:id="59"/>
+    <w:bookmarkStart w:id="60" w:name="table-of-parameters-2"/>
+    <w:p>
+      <w:pPr>
+        <w:pStyle w:val="Heading4"/>
+      </w:pPr>
+      <w:r>
+        <w:t xml:space="preserve">Table of Parameters</w:t>
+      </w:r>
+    </w:p>
+    <w:tbl>
+      <w:tblPr>
+        <w:tblStyle w:val="Table"/>
+        <w:tblW w:type="pct" w:w="5000"/>
+        <w:tblLook w:firstRow="1" w:lastRow="0" w:firstColumn="0" w:lastColumn="0" w:noHBand="0" w:noVBand="0" w:val="0020"/>
+      </w:tblPr>
+      <w:tblGrid>
+        <w:gridCol w:w="2640"/>
+        <w:gridCol w:w="2640"/>
+        <w:gridCol w:w="2640"/>
+      </w:tblGrid>
+      <w:tr>
+        <w:trPr>
+          <w:tblHeader w:val="true"/>
+        </w:trPr>
+        <w:tc>
+          <w:tcPr/>
+          <w:p>
+            <w:pPr>
+              <w:pStyle w:val="Compact"/>
+              <w:jc w:val="left"/>
+            </w:pPr>
+            <w:r>
+              <w:t xml:space="preserve">Parameter ID</w:t>
+            </w:r>
+          </w:p>
+        </w:tc>
+        <w:tc>
+          <w:tcPr/>
+          <w:p>
+            <w:pPr>
+              <w:pStyle w:val="Compact"/>
+              <w:jc w:val="left"/>
+            </w:pPr>
+            <w:r>
+              <w:t xml:space="preserve">Values</w:t>
+            </w:r>
+          </w:p>
+        </w:tc>
+        <w:tc>
+          <w:tcPr/>
+          <w:p>
+            <w:pPr>
+              <w:pStyle w:val="Compact"/>
+              <w:jc w:val="left"/>
+            </w:pPr>
+            <w:r>
+              <w:t xml:space="preserve">Label or Choices</w:t>
+            </w:r>
+          </w:p>
+        </w:tc>
+      </w:tr>
+      <w:tr>
+        <w:tc>
+          <w:tcPr/>
+          <w:p>
+            <w:pPr>
+              <w:pStyle w:val="Compact"/>
+              <w:jc w:val="left"/>
+            </w:pPr>
+            <w:r>
+              <w:t xml:space="preserve">ia-5.1_prm_1</w:t>
+            </w:r>
+          </w:p>
+        </w:tc>
+        <w:tc>
+          <w:tcPr/>
+          <w:p>
+            <w:pPr>
+              <w:pStyle w:val="Compact"/>
+              <w:jc w:val="left"/>
+            </w:pPr>
+            <w:r>
+              <w:t xml:space="preserve">blocking the flow of the encrypted information, ACME internal method</w:t>
+            </w:r>
+          </w:p>
+        </w:tc>
+        <w:tc>
+          <w:tcPr/>
+          <w:p>
+            <w:pPr>
+              <w:pStyle w:val="Compact"/>
+              <w:jc w:val="left"/>
+            </w:pPr>
+            <w:r>
+              <w:t xml:space="preserve">organization-defined requirements for case sensitivity, number of characters, mix of upper-case letters, lower-case letters, numbers, and special characters, including minimum requirements for each type</w:t>
+            </w:r>
+          </w:p>
+        </w:tc>
+      </w:tr>
+      <w:tr>
+        <w:tc>
+          <w:tcPr/>
+          <w:p>
+            <w:pPr>
+              <w:pStyle w:val="Compact"/>
+              <w:jc w:val="left"/>
+            </w:pPr>
+            <w:r>
+              <w:t xml:space="preserve">ia-5.1_prm_2</w:t>
+            </w:r>
+          </w:p>
+        </w:tc>
+        <w:tc>
+          <w:tcPr/>
+          <w:p>
+            <w:pPr>
+              <w:pStyle w:val="Compact"/>
+              <w:jc w:val="left"/>
+            </w:pPr>
+            <w:r>
+              <w:t xml:space="preserve">ACME internal method</w:t>
+            </w:r>
+          </w:p>
+        </w:tc>
+        <w:tc>
+          <w:tcPr/>
+          <w:p>
+            <w:pPr>
+              <w:pStyle w:val="Compact"/>
+              <w:jc w:val="left"/>
+            </w:pPr>
+            <w:r>
+              <w:t xml:space="preserve">organization-defined number</w:t>
+            </w:r>
+          </w:p>
+        </w:tc>
+      </w:tr>
+      <w:tr>
+        <w:tc>
+          <w:tcPr/>
+          <w:p>
+            <w:pPr>
+              <w:pStyle w:val="Compact"/>
+              <w:jc w:val="left"/>
+            </w:pPr>
+            <w:r>
+              <w:t xml:space="preserve">ia-5.1_prm_3</w:t>
+            </w:r>
+          </w:p>
+        </w:tc>
+        <w:tc>
+          <w:tcPr/>
+          <w:p>
+            <w:pPr>
+              <w:pStyle w:val="Compact"/>
+              <w:jc w:val="left"/>
+            </w:pPr>
+            <w:r>
+              <w:t xml:space="preserve">ACME improved method</w:t>
+            </w:r>
+          </w:p>
+        </w:tc>
+        <w:tc>
+          <w:tcPr/>
+          <w:p>
+            <w:pPr>
+              <w:pStyle w:val="Compact"/>
+              <w:jc w:val="left"/>
+            </w:pPr>
+            <w:r>
+              <w:t xml:space="preserve">organization-defined numbers for lifetime minimum, lifetime maximum</w:t>
+            </w:r>
+          </w:p>
+        </w:tc>
+      </w:tr>
+      <w:tr>
+        <w:tc>
+          <w:tcPr/>
+          <w:p>
+            <w:pPr>
+              <w:pStyle w:val="Compact"/>
+              <w:jc w:val="left"/>
+            </w:pPr>
+            <w:r>
+              <w:t xml:space="preserve">ia-5.1_prm_4</w:t>
+            </w:r>
+          </w:p>
+        </w:tc>
+        <w:tc>
+          <w:tcPr/>
+          <w:p>
+            <w:pPr>
+              <w:pStyle w:val="Compact"/>
+              <w:jc w:val="left"/>
+            </w:pPr>
+            <w:r>
+              <w:t xml:space="preserve">ACME final method</w:t>
+            </w:r>
+          </w:p>
+        </w:tc>
+        <w:tc>
+          <w:tcPr/>
+          <w:p>
+            <w:pPr>
+              <w:pStyle w:val="Compact"/>
+              <w:jc w:val="left"/>
+            </w:pPr>
+            <w:r>
+              <w:t xml:space="preserve">organization-defined number</w:t>
+            </w:r>
+          </w:p>
+        </w:tc>
+      </w:tr>
+    </w:tbl>
+    <w:bookmarkEnd w:id="60"/>
+    <w:bookmarkStart w:id="61" w:name="Xd5eca90907160bc8a0a5785860ceaf982809407"/>
+    <w:p>
+      <w:pPr>
+        <w:pStyle w:val="Heading4"/>
+      </w:pPr>
+      <w:r>
+        <w:t xml:space="preserve">What is the solution and how is it implemented?</w:t>
+      </w:r>
+    </w:p>
+    <w:bookmarkEnd w:id="61"/>
+    <w:bookmarkStart w:id="63" w:name="component-this-system-4"/>
+    <w:p>
+      <w:pPr>
+        <w:pStyle w:val="Heading4"/>
+      </w:pPr>
+      <w:r>
+        <w:t xml:space="preserve">Component: This System</w:t>
+      </w:r>
+    </w:p>
+    <w:bookmarkStart w:id="62" w:name="implementation-status-planned-6"/>
+    <w:p>
+      <w:pPr>
+        <w:pStyle w:val="Heading5"/>
+      </w:pPr>
+      <w:r>
+        <w:t xml:space="preserve">Implementation Status: planned</w:t>
+      </w:r>
+    </w:p>
+    <w:bookmarkEnd w:id="62"/>
+    <w:bookmarkEnd w:id="63"/>
+    <w:bookmarkStart w:id="64" w:name="implementation-for-part-a"/>
+    <w:p>
+      <w:pPr>
+        <w:pStyle w:val="Heading4"/>
+      </w:pPr>
+      <w:r>
+        <w:t xml:space="preserve">Implementation for part (a)</w:t>
+      </w:r>
+    </w:p>
+    <w:bookmarkEnd w:id="64"/>
+    <w:bookmarkStart w:id="66" w:name="component-idservice-2"/>
+    <w:p>
+      <w:pPr>
+        <w:pStyle w:val="Heading4"/>
+      </w:pPr>
+      <w:r>
+        <w:t xml:space="preserve">Component: IDSERVICE</w:t>
+      </w:r>
+    </w:p>
+    <w:bookmarkStart w:id="65" w:name="implementation-status-planned-7"/>
+    <w:p>
+      <w:pPr>
+        <w:pStyle w:val="Heading5"/>
+      </w:pPr>
+      <w:r>
+        <w:t xml:space="preserve">Implementation Status: planned</w:t>
+      </w:r>
+    </w:p>
+    <w:bookmarkEnd w:id="65"/>
+    <w:bookmarkEnd w:id="66"/>
+    <w:bookmarkStart w:id="68" w:name="component-db-2"/>
+    <w:p>
+      <w:pPr>
+        <w:pStyle w:val="Heading4"/>
+      </w:pPr>
+      <w:r>
+        <w:t xml:space="preserve">Component: DB</w:t>
+      </w:r>
+    </w:p>
+    <w:bookmarkStart w:id="67" w:name="implementation-status-planned-8"/>
+    <w:p>
+      <w:pPr>
+        <w:pStyle w:val="Heading5"/>
+      </w:pPr>
+      <w:r>
+        <w:t xml:space="preserve">Implementation Status: planned</w:t>
+      </w:r>
+    </w:p>
+    <w:bookmarkEnd w:id="67"/>
+    <w:bookmarkEnd w:id="68"/>
+    <w:bookmarkStart w:id="69" w:name="implementation-for-part-e"/>
+    <w:p>
+      <w:pPr>
+        <w:pStyle w:val="Heading4"/>
+      </w:pPr>
+      <w:r>
+        <w:t xml:space="preserve">Implementation for part (e)</w:t>
+      </w:r>
+    </w:p>
+    <w:bookmarkEnd w:id="69"/>
+    <w:bookmarkStart w:id="71" w:name="component-idservice-3"/>
+    <w:p>
+      <w:pPr>
+        <w:pStyle w:val="Heading4"/>
+      </w:pPr>
+      <w:r>
+        <w:t xml:space="preserve">Component: IDSERVICE</w:t>
+      </w:r>
+    </w:p>
+    <w:bookmarkStart w:id="70" w:name="implementation-status-planned-9"/>
+    <w:p>
+      <w:pPr>
+        <w:pStyle w:val="Heading5"/>
+      </w:pPr>
+      <w:r>
+        <w:t xml:space="preserve">Implementation Status: planned</w:t>
+      </w:r>
+    </w:p>
+    <w:bookmarkEnd w:id="70"/>
+    <w:bookmarkEnd w:id="71"/>
+    <w:bookmarkStart w:id="73" w:name="component-db-3"/>
+    <w:p>
+      <w:pPr>
+        <w:pStyle w:val="Heading4"/>
+      </w:pPr>
+      <w:r>
+        <w:t xml:space="preserve">Component: DB</w:t>
+      </w:r>
+    </w:p>
+    <w:bookmarkStart w:id="72" w:name="implementation-status-planned-10"/>
+    <w:p>
+      <w:pPr>
+        <w:pStyle w:val="Heading5"/>
+      </w:pPr>
+      <w:r>
+        <w:t xml:space="preserve">Implementation Status: planned</w:t>
+      </w:r>
+    </w:p>
+    <w:bookmarkEnd w:id="72"/>
+    <w:bookmarkEnd w:id="73"/>
+    <w:bookmarkEnd w:id="74"/>
+    <w:bookmarkStart w:id="85" w:name="X09280f9c66c78cc15e0f7db1ff4f04c685c29d3"/>
+    <w:p>
+      <w:pPr>
+        <w:pStyle w:val="Heading3"/>
+      </w:pPr>
+      <w:r>
+        <w:t xml:space="preserve">IA-5(4) - Automated Support for Password Strength Determination</w:t>
+      </w:r>
+    </w:p>
+    <w:bookmarkStart w:id="75" w:name="control-statement-5"/>
+    <w:p>
+      <w:pPr>
+        <w:pStyle w:val="Heading4"/>
+      </w:pPr>
+      <w:r>
+        <w:t xml:space="preserve">Control Statement</w:t>
+      </w:r>
+    </w:p>
+    <w:p>
+      <w:pPr>
+        <w:pStyle w:val="FirstParagraph"/>
+      </w:pPr>
+      <w:r>
+        <w:t xml:space="preserve">The organization employs automated tools to determine if password authenticators are sufficiently strong to satisfy [ACME Assigned: assistants].</w:t>
+      </w:r>
+    </w:p>
+    <w:bookmarkEnd w:id="75"/>
+    <w:bookmarkStart w:id="76" w:name="ia-54-summary-information"/>
+    <w:p>
+      <w:pPr>
+        <w:pStyle w:val="Heading4"/>
+      </w:pPr>
+      <w:r>
+        <w:t xml:space="preserve">IA-5(4) Summary information</w:t>
+      </w:r>
+    </w:p>
+    <w:bookmarkEnd w:id="76"/>
+    <w:bookmarkStart w:id="77" w:name="table-of-parameters-3"/>
+    <w:p>
+      <w:pPr>
+        <w:pStyle w:val="Heading4"/>
+      </w:pPr>
+      <w:r>
+        <w:t xml:space="preserve">Table of Parameters</w:t>
+      </w:r>
+    </w:p>
+    <w:tbl>
+      <w:tblPr>
+        <w:tblStyle w:val="Table"/>
+        <w:tblW w:type="auto" w:w="0"/>
+        <w:tblLook w:firstRow="1" w:lastRow="0" w:firstColumn="0" w:lastColumn="0" w:noHBand="0" w:noVBand="0" w:val="0020"/>
+      </w:tblPr>
+      <w:tblGrid>
+        <w:gridCol w:w="2640"/>
+        <w:gridCol w:w="2640"/>
+        <w:gridCol w:w="2640"/>
+      </w:tblGrid>
+      <w:tr>
+        <w:trPr>
+          <w:tblHeader w:val="true"/>
+        </w:trPr>
+        <w:tc>
+          <w:tcPr/>
+          <w:p>
+            <w:pPr>
+              <w:pStyle w:val="Compact"/>
+              <w:jc w:val="left"/>
+            </w:pPr>
+            <w:r>
+              <w:t xml:space="preserve">Parameter ID</w:t>
+            </w:r>
+          </w:p>
+        </w:tc>
+        <w:tc>
+          <w:tcPr/>
+          <w:p>
+            <w:pPr>
+              <w:pStyle w:val="Compact"/>
+              <w:jc w:val="left"/>
+            </w:pPr>
+            <w:r>
+              <w:t xml:space="preserve">Values</w:t>
+            </w:r>
+          </w:p>
+        </w:tc>
+        <w:tc>
+          <w:tcPr/>
+          <w:p>
+            <w:pPr>
+              <w:pStyle w:val="Compact"/>
+              <w:jc w:val="left"/>
+            </w:pPr>
+            <w:r>
+              <w:t xml:space="preserve">Label or Choices</w:t>
+            </w:r>
+          </w:p>
+        </w:tc>
+      </w:tr>
+      <w:tr>
+        <w:tc>
+          <w:tcPr/>
+          <w:p>
+            <w:pPr>
+              <w:pStyle w:val="Compact"/>
+              <w:jc w:val="left"/>
+            </w:pPr>
+            <w:r>
+              <w:t xml:space="preserve">ia-5.4_prm_1</w:t>
+            </w:r>
+          </w:p>
+        </w:tc>
+        <w:tc>
+          <w:tcPr/>
+          <w:p>
+            <w:pPr>
+              <w:pStyle w:val="Compact"/>
+              <w:jc w:val="left"/>
+            </w:pPr>
+            <w:r>
+              <w:t xml:space="preserve">assistants</w:t>
+            </w:r>
+          </w:p>
+        </w:tc>
+        <w:tc>
+          <w:tcPr/>
+          <w:p>
+            <w:pPr>
+              <w:pStyle w:val="Compact"/>
+              <w:jc w:val="left"/>
+            </w:pPr>
+            <w:r>
+              <w:t xml:space="preserve">organization-defined personnel or roles</w:t>
+            </w:r>
+          </w:p>
+        </w:tc>
+      </w:tr>
+    </w:tbl>
+    <w:bookmarkEnd w:id="77"/>
+    <w:bookmarkStart w:id="78" w:name="X116c192d786594300558a2b074c60eda6f3540a"/>
+    <w:p>
+      <w:pPr>
+        <w:pStyle w:val="Heading4"/>
+      </w:pPr>
+      <w:r>
+        <w:t xml:space="preserve">What is the solution and how is it implemented?</w:t>
+      </w:r>
+    </w:p>
+    <w:bookmarkEnd w:id="78"/>
+    <w:bookmarkStart w:id="80" w:name="component-this-system-5"/>
+    <w:p>
+      <w:pPr>
+        <w:pStyle w:val="Heading4"/>
+      </w:pPr>
+      <w:r>
+        <w:t xml:space="preserve">Component: This System</w:t>
+      </w:r>
+    </w:p>
+    <w:bookmarkStart w:id="79" w:name="implementation-status-planned-11"/>
+    <w:p>
+      <w:pPr>
+        <w:pStyle w:val="Heading5"/>
+      </w:pPr>
+      <w:r>
+        <w:t xml:space="preserve">Implementation Status: planned</w:t>
+      </w:r>
+    </w:p>
+    <w:bookmarkEnd w:id="79"/>
+    <w:bookmarkEnd w:id="80"/>
+    <w:bookmarkStart w:id="82" w:name="component-idservice-4"/>
+    <w:p>
+      <w:pPr>
+        <w:pStyle w:val="Heading4"/>
+      </w:pPr>
+      <w:r>
+        <w:t xml:space="preserve">Component: IDSERVICE</w:t>
+      </w:r>
+    </w:p>
+    <w:bookmarkStart w:id="81" w:name="implementation-status-planned-12"/>
+    <w:p>
+      <w:pPr>
+        <w:pStyle w:val="Heading5"/>
+      </w:pPr>
+      <w:r>
+        <w:t xml:space="preserve">Implementation Status: planned</w:t>
+      </w:r>
+    </w:p>
+    <w:bookmarkEnd w:id="81"/>
+    <w:bookmarkEnd w:id="82"/>
+    <w:bookmarkStart w:id="84" w:name="component-db-4"/>
+    <w:p>
+      <w:pPr>
+        <w:pStyle w:val="Heading4"/>
+      </w:pPr>
+      <w:r>
+        <w:t xml:space="preserve">Component: DB</w:t>
+      </w:r>
+    </w:p>
+    <w:bookmarkStart w:id="83" w:name="implementation-status-planned-13"/>
+    <w:p>
+      <w:pPr>
+        <w:pStyle w:val="Heading5"/>
+      </w:pPr>
+      <w:r>
+        <w:t xml:space="preserve">Implementation Status: planned</w:t>
+      </w:r>
+    </w:p>
+    <w:bookmarkEnd w:id="83"/>
+    <w:bookmarkEnd w:id="84"/>
+    <w:bookmarkEnd w:id="85"/>
+    <w:bookmarkEnd w:id="86"/>
+    <w:bookmarkStart w:id="107" w:name="privilege-rating-pr"/>
+    <w:p>
+      <w:pPr>
+        <w:pStyle w:val="Heading2"/>
+      </w:pPr>
+      <w:r>
+        <w:t xml:space="preserve">Privilege Rating (PR)</w:t>
+      </w:r>
+    </w:p>
+    <w:bookmarkStart w:id="96" w:name="X96f61967bc6ac43b6344b1f34bfde1af31504a3"/>
+    <w:p>
+      <w:pPr>
+        <w:pStyle w:val="Heading3"/>
+      </w:pPr>
+      <w:r>
+        <w:t xml:space="preserve">PR-1 - Right to access and deletion of records</w:t>
+      </w:r>
+    </w:p>
+    <w:bookmarkStart w:id="87" w:name="control-statement-6"/>
+    <w:p>
+      <w:pPr>
+        <w:pStyle w:val="Heading4"/>
+      </w:pPr>
+      <w:r>
+        <w:t xml:space="preserve">Control Statement</w:t>
+      </w:r>
+    </w:p>
+    <w:p>
+      <w:pPr>
+        <w:pStyle w:val="FirstParagraph"/>
+      </w:pPr>
+      <w:r>
+        <w:t xml:space="preserve">Any service or offering MUST:</w:t>
+      </w:r>
+    </w:p>
+    <w:p>
+      <w:pPr>
+        <w:numPr>
+          <w:ilvl w:val="0"/>
+          <w:numId w:val="1008"/>
+        </w:numPr>
+      </w:pPr>
+      <w:r>
+        <w:t xml:space="preserve">[a] Have a privacy focal to respond to deletion requests.</w:t>
+      </w:r>
+    </w:p>
+    <w:p>
+      <w:pPr>
+        <w:numPr>
+          <w:ilvl w:val="0"/>
+          <w:numId w:val="1008"/>
+        </w:numPr>
+      </w:pPr>
+      <w:r>
+        <w:t xml:space="preserve">[b] Have an automated method for allowing users to access all of their data</w:t>
+      </w:r>
+    </w:p>
+    <w:p>
+      <w:pPr>
+        <w:numPr>
+          <w:ilvl w:val="0"/>
+          <w:numId w:val="1008"/>
+        </w:numPr>
+      </w:pPr>
+      <w:r>
+        <w:t xml:space="preserve">[c] Have an automated method to allow users to request, and subsequently execute, deletion of personal records.</w:t>
+      </w:r>
+    </w:p>
+    <w:p>
+      <w:pPr>
+        <w:numPr>
+          <w:ilvl w:val="0"/>
+          <w:numId w:val="1008"/>
+        </w:numPr>
+      </w:pPr>
+      <w:r>
+        <w:t xml:space="preserve">[d] The process must be documented.</w:t>
+      </w:r>
+    </w:p>
+    <w:bookmarkEnd w:id="87"/>
+    <w:bookmarkStart w:id="88" w:name="summary-information-2"/>
+    <w:p>
+      <w:pPr>
+        <w:pStyle w:val="Heading4"/>
+      </w:pPr>
+      <w:r>
+        <w:t xml:space="preserve">Summary information</w:t>
+      </w:r>
+    </w:p>
+    <w:bookmarkEnd w:id="88"/>
+    <w:bookmarkStart w:id="89" w:name="X1a86cb59297f3ab22eeb3ccfd5efb9279ad035c"/>
+    <w:p>
+      <w:pPr>
+        <w:pStyle w:val="Heading4"/>
+      </w:pPr>
+      <w:r>
+        <w:t xml:space="preserve">What is the solution and how is it implemented?</w:t>
+      </w:r>
+    </w:p>
+    <w:bookmarkEnd w:id="89"/>
+    <w:bookmarkStart w:id="91" w:name="component-this-system-6"/>
+    <w:p>
+      <w:pPr>
+        <w:pStyle w:val="Heading4"/>
+      </w:pPr>
+      <w:r>
+        <w:t xml:space="preserve">Component: This System</w:t>
+      </w:r>
+    </w:p>
+    <w:bookmarkStart w:id="90" w:name="implementation-status-planned-14"/>
+    <w:p>
+      <w:pPr>
+        <w:pStyle w:val="Heading5"/>
+      </w:pPr>
+      <w:r>
+        <w:t xml:space="preserve">Implementation Status: planned</w:t>
+      </w:r>
+    </w:p>
+    <w:bookmarkEnd w:id="90"/>
+    <w:bookmarkEnd w:id="91"/>
+    <w:bookmarkStart w:id="93" w:name="component-idservice-5"/>
+    <w:p>
+      <w:pPr>
+        <w:pStyle w:val="Heading4"/>
+      </w:pPr>
+      <w:r>
+        <w:t xml:space="preserve">Component: IDSERVICE</w:t>
+      </w:r>
+    </w:p>
+    <w:bookmarkStart w:id="92" w:name="implementation-status-planned-15"/>
+    <w:p>
+      <w:pPr>
+        <w:pStyle w:val="Heading5"/>
+      </w:pPr>
+      <w:r>
+        <w:t xml:space="preserve">Implementation Status: planned</w:t>
+      </w:r>
+    </w:p>
+    <w:bookmarkEnd w:id="92"/>
+    <w:bookmarkEnd w:id="93"/>
+    <w:bookmarkStart w:id="95" w:name="component-db-5"/>
+    <w:p>
+      <w:pPr>
+        <w:pStyle w:val="Heading4"/>
+      </w:pPr>
+      <w:r>
+        <w:t xml:space="preserve">Component: DB</w:t>
+      </w:r>
+    </w:p>
+    <w:bookmarkStart w:id="94" w:name="implementation-status-planned-16"/>
+    <w:p>
+      <w:pPr>
+        <w:pStyle w:val="Heading5"/>
+      </w:pPr>
+      <w:r>
+        <w:t xml:space="preserve">Implementation Status: planned</w:t>
+      </w:r>
+    </w:p>
+    <w:bookmarkEnd w:id="94"/>
+    <w:bookmarkEnd w:id="95"/>
+    <w:bookmarkEnd w:id="96"/>
+    <w:bookmarkStart w:id="106" w:name="X0d699d1534071bd6460cc8d8f1c989079d40fe9"/>
+    <w:p>
+      <w:pPr>
+        <w:pStyle w:val="Heading3"/>
+      </w:pPr>
+      <w:r>
+        <w:t xml:space="preserve">PR-2 - Registering exemptions to right to delete</w:t>
+      </w:r>
+    </w:p>
+    <w:bookmarkStart w:id="97" w:name="control-statement-7"/>
+    <w:p>
+      <w:pPr>
+        <w:pStyle w:val="Heading4"/>
+      </w:pPr>
+      <w:r>
+        <w:t xml:space="preserve">Control Statement</w:t>
+      </w:r>
+    </w:p>
+    <w:bookmarkEnd w:id="97"/>
+    <w:bookmarkStart w:id="98" w:name="summary-information-3"/>
+    <w:p>
+      <w:pPr>
+        <w:pStyle w:val="Heading4"/>
+      </w:pPr>
+      <w:r>
+        <w:t xml:space="preserve">Summary information</w:t>
+      </w:r>
+    </w:p>
+    <w:bookmarkEnd w:id="98"/>
+    <w:bookmarkStart w:id="99" w:name="X845dabd1df8ee858b3f54eb9e9aafe7294e409e"/>
+    <w:p>
+      <w:pPr>
+        <w:pStyle w:val="Heading4"/>
+      </w:pPr>
+      <w:r>
+        <w:t xml:space="preserve">What is the solution and how is it implemented?</w:t>
+      </w:r>
+    </w:p>
+    <w:bookmarkEnd w:id="99"/>
+    <w:bookmarkStart w:id="101" w:name="component-this-system-7"/>
+    <w:p>
+      <w:pPr>
+        <w:pStyle w:val="Heading4"/>
+      </w:pPr>
+      <w:r>
+        <w:t xml:space="preserve">Component: This System</w:t>
+      </w:r>
+    </w:p>
+    <w:bookmarkStart w:id="100" w:name="implementation-status-planned-17"/>
+    <w:p>
+      <w:pPr>
+        <w:pStyle w:val="Heading5"/>
+      </w:pPr>
+      <w:r>
+        <w:t xml:space="preserve">Implementation Status: planned</w:t>
+      </w:r>
+    </w:p>
+    <w:bookmarkEnd w:id="100"/>
+    <w:bookmarkEnd w:id="101"/>
+    <w:bookmarkStart w:id="103" w:name="component-idservice-6"/>
+    <w:p>
+      <w:pPr>
+        <w:pStyle w:val="Heading4"/>
+      </w:pPr>
+      <w:r>
+        <w:t xml:space="preserve">Component: IDSERVICE</w:t>
+      </w:r>
+    </w:p>
+    <w:bookmarkStart w:id="102" w:name="implementation-status-planned-18"/>
+    <w:p>
+      <w:pPr>
+        <w:pStyle w:val="Heading5"/>
+      </w:pPr>
+      <w:r>
+        <w:t xml:space="preserve">Implementation Status: planned</w:t>
+      </w:r>
+    </w:p>
+    <w:bookmarkEnd w:id="102"/>
+    <w:bookmarkEnd w:id="103"/>
+    <w:bookmarkStart w:id="105" w:name="component-db-6"/>
+    <w:p>
+      <w:pPr>
+        <w:pStyle w:val="Heading4"/>
+      </w:pPr>
+      <w:r>
+        <w:t xml:space="preserve">Component: DB</w:t>
+      </w:r>
+    </w:p>
+    <w:bookmarkStart w:id="104" w:name="implementation-status-planned-19"/>
+    <w:p>
+      <w:pPr>
+        <w:pStyle w:val="Heading5"/>
+      </w:pPr>
+      <w:r>
+        <w:t xml:space="preserve">Implementation Status: planned</w:t>
+      </w:r>
+    </w:p>
+    <w:bookmarkEnd w:id="104"/>
+    <w:bookmarkEnd w:id="105"/>
+    <w:bookmarkEnd w:id="106"/>
+    <w:bookmarkEnd w:id="107"/>
+    <w:bookmarkStart w:id="125" w:name="system-and-communications-protection-sc"/>
+    <w:p>
+      <w:pPr>
+        <w:pStyle w:val="Heading2"/>
+      </w:pPr>
+      <w:r>
+        <w:t xml:space="preserve">System and Communications Protection (SC)</w:t>
+      </w:r>
+    </w:p>
+    <w:bookmarkStart w:id="116" w:name="X7692a7b71afb2494a80dac94c82729e826383a7"/>
+    <w:p>
+      <w:pPr>
+        <w:pStyle w:val="Heading3"/>
+      </w:pPr>
+      <w:r>
+        <w:t xml:space="preserve">SC-1 - System and Communications Protection Policy and Procedures</w:t>
+      </w:r>
+    </w:p>
+    <w:bookmarkStart w:id="108" w:name="control-statement-8"/>
+    <w:p>
+      <w:pPr>
+        <w:pStyle w:val="Heading4"/>
+      </w:pPr>
+      <w:r>
+        <w:t xml:space="preserve">Control Statement</w:t>
+      </w:r>
+    </w:p>
+    <w:p>
+      <w:pPr>
+        <w:pStyle w:val="FirstParagraph"/>
+      </w:pPr>
+      <w:r>
+        <w:t xml:space="preserve">The organization:</w:t>
+      </w:r>
+    </w:p>
+    <w:p>
+      <w:pPr>
+        <w:numPr>
+          <w:ilvl w:val="0"/>
+          <w:numId w:val="1009"/>
+        </w:numPr>
+      </w:pPr>
+      <w:r>
+        <w:t xml:space="preserve">[a.] Develops, documents, and disseminates to [ACME Assigned: as needed]:</w:t>
+      </w:r>
+    </w:p>
+    <w:p>
+      <w:pPr>
+        <w:numPr>
+          <w:ilvl w:val="1"/>
+          <w:numId w:val="1010"/>
+        </w:numPr>
+        <w:pStyle w:val="Compact"/>
+      </w:pPr>
+      <w:r>
+        <w:t xml:space="preserve">[1.] A system and communications protection policy that addresses purpose, scope, roles, responsibilities, management commitment, coordination among organizational entities, and compliance; and</w:t>
+      </w:r>
+    </w:p>
+    <w:p>
+      <w:pPr>
+        <w:numPr>
+          <w:ilvl w:val="1"/>
+          <w:numId w:val="1010"/>
+        </w:numPr>
+        <w:pStyle w:val="Compact"/>
+      </w:pPr>
+      <w:r>
+        <w:t xml:space="preserve">[2.] Procedures to facilitate the implementation of the system and communications protection policy and associated system and communications protection controls; and</w:t>
+      </w:r>
+    </w:p>
+    <w:p>
+      <w:pPr>
+        <w:numPr>
+          <w:ilvl w:val="0"/>
+          <w:numId w:val="1009"/>
+        </w:numPr>
+      </w:pPr>
+      <w:r>
+        <w:t xml:space="preserve">[b.] Reviews and updates the current:</w:t>
+      </w:r>
+    </w:p>
+    <w:p>
+      <w:pPr>
+        <w:numPr>
+          <w:ilvl w:val="1"/>
+          <w:numId w:val="1011"/>
+        </w:numPr>
+        <w:pStyle w:val="Compact"/>
+      </w:pPr>
+      <w:r>
+        <w:t xml:space="preserve">[1.] System and communications protection policy [ACME Assigned: hourly]; and</w:t>
+      </w:r>
+    </w:p>
+    <w:p>
+      <w:pPr>
+        <w:numPr>
+          <w:ilvl w:val="1"/>
+          <w:numId w:val="1011"/>
+        </w:numPr>
+        <w:pStyle w:val="Compact"/>
+      </w:pPr>
+      <w:r>
+        <w:t xml:space="preserve">[2.] System and communications protection procedures [ACME Assigned: bi-monthly].</w:t>
+      </w:r>
+    </w:p>
+    <w:bookmarkEnd w:id="108"/>
+    <w:bookmarkStart w:id="109" w:name="sc-1-summary-information"/>
+    <w:p>
+      <w:pPr>
+        <w:pStyle w:val="Heading4"/>
+      </w:pPr>
+      <w:r>
+        <w:t xml:space="preserve">SC-1 Summary information</w:t>
+      </w:r>
+    </w:p>
+    <w:bookmarkEnd w:id="109"/>
+    <w:bookmarkStart w:id="110" w:name="table-of-parameters-4"/>
+    <w:p>
+      <w:pPr>
+        <w:pStyle w:val="Heading4"/>
+      </w:pPr>
+      <w:r>
+        <w:t xml:space="preserve">Table of Parameters</w:t>
+      </w:r>
+    </w:p>
+    <w:tbl>
+      <w:tblPr>
+        <w:tblStyle w:val="Table"/>
+        <w:tblW w:type="auto" w:w="0"/>
+        <w:tblLook w:firstRow="1" w:lastRow="0" w:firstColumn="0" w:lastColumn="0" w:noHBand="0" w:noVBand="0" w:val="0020"/>
+      </w:tblPr>
+      <w:tblGrid>
+        <w:gridCol w:w="2640"/>
+        <w:gridCol w:w="2640"/>
+        <w:gridCol w:w="2640"/>
+      </w:tblGrid>
+      <w:tr>
+        <w:trPr>
+          <w:tblHeader w:val="true"/>
+        </w:trPr>
+        <w:tc>
+          <w:tcPr/>
+          <w:p>
+            <w:pPr>
+              <w:pStyle w:val="Compact"/>
+              <w:jc w:val="left"/>
+            </w:pPr>
+            <w:r>
+              <w:t xml:space="preserve">Parameter ID</w:t>
+            </w:r>
+          </w:p>
+        </w:tc>
+        <w:tc>
+          <w:tcPr/>
+          <w:p>
+            <w:pPr>
+              <w:pStyle w:val="Compact"/>
+              <w:jc w:val="left"/>
+            </w:pPr>
+            <w:r>
+              <w:t xml:space="preserve">Values</w:t>
+            </w:r>
+          </w:p>
+        </w:tc>
+        <w:tc>
+          <w:tcPr/>
+          <w:p>
+            <w:pPr>
+              <w:pStyle w:val="Compact"/>
+              <w:jc w:val="left"/>
+            </w:pPr>
+            <w:r>
+              <w:t xml:space="preserve">Label or Choices</w:t>
+            </w:r>
+          </w:p>
+        </w:tc>
+      </w:tr>
+      <w:tr>
+        <w:tc>
+          <w:tcPr/>
+          <w:p>
+            <w:pPr>
+              <w:pStyle w:val="Compact"/>
+              <w:jc w:val="left"/>
+            </w:pPr>
+            <w:r>
+              <w:t xml:space="preserve">sc-1_prm_1</w:t>
+            </w:r>
+          </w:p>
+        </w:tc>
+        <w:tc>
+          <w:tcPr/>
+          <w:p>
+            <w:pPr>
+              <w:pStyle w:val="Compact"/>
+              <w:jc w:val="left"/>
+            </w:pPr>
+            <w:r>
+              <w:t xml:space="preserve">as needed</w:t>
+            </w:r>
+          </w:p>
+        </w:tc>
+        <w:tc>
+          <w:tcPr/>
+          <w:p>
+            <w:pPr>
+              <w:pStyle w:val="Compact"/>
+              <w:jc w:val="left"/>
+            </w:pPr>
+            <w:r>
+              <w:t xml:space="preserve">organization-defined personnel or roles</w:t>
+            </w:r>
+          </w:p>
+        </w:tc>
+      </w:tr>
+      <w:tr>
+        <w:tc>
+          <w:tcPr/>
+          <w:p>
+            <w:pPr>
+              <w:pStyle w:val="Compact"/>
+              <w:jc w:val="left"/>
+            </w:pPr>
+            <w:r>
+              <w:t xml:space="preserve">sc-1_prm_2</w:t>
+            </w:r>
+          </w:p>
+        </w:tc>
+        <w:tc>
+          <w:tcPr/>
+          <w:p>
+            <w:pPr>
+              <w:pStyle w:val="Compact"/>
+              <w:jc w:val="left"/>
+            </w:pPr>
+            <w:r>
+              <w:t xml:space="preserve">hourly</w:t>
+            </w:r>
+          </w:p>
+        </w:tc>
+        <w:tc>
+          <w:tcPr/>
+          <w:p>
+            <w:pPr>
+              <w:pStyle w:val="Compact"/>
+              <w:jc w:val="left"/>
+            </w:pPr>
+            <w:r>
+              <w:t xml:space="preserve">organization-defined frequency</w:t>
+            </w:r>
+          </w:p>
+        </w:tc>
+      </w:tr>
+      <w:tr>
+        <w:tc>
+          <w:tcPr/>
+          <w:p>
+            <w:pPr>
+              <w:pStyle w:val="Compact"/>
+              <w:jc w:val="left"/>
+            </w:pPr>
+            <w:r>
+              <w:t xml:space="preserve">sc-1_prm_3</w:t>
+            </w:r>
+          </w:p>
+        </w:tc>
+        <w:tc>
+          <w:tcPr/>
+          <w:p>
+            <w:pPr>
+              <w:pStyle w:val="Compact"/>
+              <w:jc w:val="left"/>
+            </w:pPr>
+            <w:r>
+              <w:t xml:space="preserve">bi-monthly</w:t>
+            </w:r>
+          </w:p>
+        </w:tc>
+        <w:tc>
+          <w:tcPr/>
+          <w:p>
+            <w:pPr>
+              <w:pStyle w:val="Compact"/>
+              <w:jc w:val="left"/>
+            </w:pPr>
+            <w:r>
+              <w:t xml:space="preserve">organization-defined frequency</w:t>
+            </w:r>
+          </w:p>
+        </w:tc>
+      </w:tr>
+    </w:tbl>
+    <w:bookmarkEnd w:id="110"/>
+    <w:bookmarkStart w:id="111" w:name="X25ab6321803c2a02fd0ed3b60cef0a28b5d3a30"/>
+    <w:p>
+      <w:pPr>
+        <w:pStyle w:val="Heading4"/>
+      </w:pPr>
+      <w:r>
+        <w:t xml:space="preserve">What is the solution and how is it implemented?</w:t>
+      </w:r>
+    </w:p>
+    <w:bookmarkEnd w:id="111"/>
+    <w:bookmarkStart w:id="113" w:name="component-this-system-8"/>
+    <w:p>
+      <w:pPr>
+        <w:pStyle w:val="Heading4"/>
+      </w:pPr>
+      <w:r>
+        <w:t xml:space="preserve">Component: This System</w:t>
+      </w:r>
+    </w:p>
+    <w:bookmarkStart w:id="112" w:name="implementation-status-planned-20"/>
+    <w:p>
+      <w:pPr>
+        <w:pStyle w:val="Heading5"/>
+      </w:pPr>
+      <w:r>
+        <w:t xml:space="preserve">Implementation Status: planned</w:t>
+      </w:r>
+    </w:p>
+    <w:bookmarkEnd w:id="112"/>
+    <w:bookmarkEnd w:id="113"/>
+    <w:bookmarkStart w:id="115" w:name="component-idservice-7"/>
+    <w:p>
+      <w:pPr>
+        <w:pStyle w:val="Heading4"/>
+      </w:pPr>
+      <w:r>
+        <w:t xml:space="preserve">Component: IDSERVICE</w:t>
+      </w:r>
+    </w:p>
+    <w:bookmarkStart w:id="114" w:name="implementation-status-planned-21"/>
+    <w:p>
+      <w:pPr>
+        <w:pStyle w:val="Heading5"/>
+      </w:pPr>
+      <w:r>
+        <w:t xml:space="preserve">Implementation Status: planned</w:t>
+      </w:r>
+    </w:p>
+    <w:bookmarkEnd w:id="114"/>
+    <w:bookmarkEnd w:id="115"/>
+    <w:bookmarkEnd w:id="116"/>
+    <w:bookmarkStart w:id="124" w:name="sc-2---application-partitioning"/>
+    <w:p>
+      <w:pPr>
+        <w:pStyle w:val="Heading3"/>
+      </w:pPr>
+      <w:r>
+        <w:t xml:space="preserve">SC-2 - Application Partitioning</w:t>
+      </w:r>
+    </w:p>
+    <w:bookmarkStart w:id="117" w:name="control-statement-9"/>
+    <w:p>
+      <w:pPr>
+        <w:pStyle w:val="Heading4"/>
+      </w:pPr>
+      <w:r>
+        <w:t xml:space="preserve">Control Statement</w:t>
+      </w:r>
+    </w:p>
+    <w:p>
+      <w:pPr>
+        <w:pStyle w:val="FirstParagraph"/>
+      </w:pPr>
+      <w:r>
+        <w:t xml:space="preserve">The information system separates user functionality (including user interface services) from information system management functionality.</w:t>
+      </w:r>
+    </w:p>
+    <w:bookmarkEnd w:id="117"/>
+    <w:bookmarkStart w:id="118" w:name="sc-2-summary-information"/>
+    <w:p>
+      <w:pPr>
+        <w:pStyle w:val="Heading4"/>
+      </w:pPr>
+      <w:r>
+        <w:t xml:space="preserve">SC-2 Summary information</w:t>
+      </w:r>
+    </w:p>
+    <w:bookmarkEnd w:id="118"/>
+    <w:bookmarkStart w:id="119" w:name="X8fe5781ff74d097817760222eb0d978b31d757b"/>
+    <w:p>
+      <w:pPr>
+        <w:pStyle w:val="Heading4"/>
+      </w:pPr>
+      <w:r>
+        <w:t xml:space="preserve">What is the solution and how is it implemented?</w:t>
+      </w:r>
+    </w:p>
+    <w:bookmarkEnd w:id="119"/>
+    <w:bookmarkStart w:id="121" w:name="component-this-system-9"/>
+    <w:p>
+      <w:pPr>
+        <w:pStyle w:val="Heading4"/>
+      </w:pPr>
+      <w:r>
+        <w:t xml:space="preserve">Component: This System</w:t>
+      </w:r>
+    </w:p>
+    <w:bookmarkStart w:id="120" w:name="implementation-status-planned-22"/>
+    <w:p>
+      <w:pPr>
+        <w:pStyle w:val="Heading5"/>
+      </w:pPr>
+      <w:r>
+        <w:t xml:space="preserve">Implementation Status: planned</w:t>
+      </w:r>
+    </w:p>
+    <w:bookmarkEnd w:id="120"/>
+    <w:bookmarkEnd w:id="121"/>
+    <w:bookmarkStart w:id="123" w:name="component-db-7"/>
+    <w:p>
+      <w:pPr>
+        <w:pStyle w:val="Heading4"/>
+      </w:pPr>
+      <w:r>
+        <w:t xml:space="preserve">Component: DB</w:t>
+      </w:r>
+    </w:p>
+    <w:bookmarkStart w:id="122" w:name="implementation-status-planned-23"/>
+    <w:p>
+      <w:pPr>
+        <w:pStyle w:val="Heading5"/>
+      </w:pPr>
+      <w:r>
+        <w:t xml:space="preserve">Implementation Status: planned</w:t>
+      </w:r>
+    </w:p>
+    <w:bookmarkEnd w:id="122"/>
+    <w:bookmarkEnd w:id="123"/>
+    <w:bookmarkEnd w:id="124"/>
+    <w:bookmarkEnd w:id="125"/>
+    <w:bookmarkEnd w:id="126"/>
     <w:sectPr>
       <w:headerReference r:id="rId9" w:type="default"/>
       <w:footerReference r:id="rId10" w:type="default"/>
@@ -2126,14 +4538,14 @@
     </w:lvl>
   </w:abstractNum>
   <w:abstractNum w:abstractNumId="990">
-    <w:nsid w:val="0000A990"/>
+    <w:nsid w:val="A990"/>
     <w:multiLevelType w:val="multilevel"/>
     <w:lvl w:ilvl="0">
       <w:numFmt w:val="bullet"/>
       <w:lvlText w:val=" "/>
       <w:lvlJc w:val="left"/>
       <w:pPr>
-        <w:ind w:left="720" w:hanging="360"/>
+        <w:ind w:left="720" w:hanging="480"/>
       </w:pPr>
     </w:lvl>
     <w:lvl w:ilvl="1">
@@ -2141,7 +4553,7 @@
       <w:lvlText w:val=" "/>
       <w:lvlJc w:val="left"/>
       <w:pPr>
-        <w:ind w:left="1440" w:hanging="360"/>
+        <w:ind w:left="1440" w:hanging="480"/>
       </w:pPr>
     </w:lvl>
     <w:lvl w:ilvl="2">
@@ -2149,7 +4561,7 @@
       <w:lvlText w:val=" "/>
       <w:lvlJc w:val="left"/>
       <w:pPr>
-        <w:ind w:left="2160" w:hanging="360"/>
+        <w:ind w:left="2160" w:hanging="480"/>
       </w:pPr>
     </w:lvl>
     <w:lvl w:ilvl="3">
@@ -2157,7 +4569,7 @@
       <w:lvlText w:val=" "/>
       <w:lvlJc w:val="left"/>
       <w:pPr>
-        <w:ind w:left="2880" w:hanging="360"/>
+        <w:ind w:left="2880" w:hanging="480"/>
       </w:pPr>
     </w:lvl>
     <w:lvl w:ilvl="4">
@@ -2165,7 +4577,7 @@
       <w:lvlText w:val=" "/>
       <w:lvlJc w:val="left"/>
       <w:pPr>
-        <w:ind w:left="3600" w:hanging="360"/>
+        <w:ind w:left="3600" w:hanging="480"/>
       </w:pPr>
     </w:lvl>
     <w:lvl w:ilvl="5">
@@ -2173,7 +4585,7 @@
       <w:lvlText w:val=" "/>
       <w:lvlJc w:val="left"/>
       <w:pPr>
-        <w:ind w:left="4320" w:hanging="360"/>
+        <w:ind w:left="4320" w:hanging="480"/>
       </w:pPr>
     </w:lvl>
     <w:lvl w:ilvl="6">
@@ -2181,7 +4593,7 @@
       <w:lvlText w:val=" "/>
       <w:lvlJc w:val="left"/>
       <w:pPr>
-        <w:ind w:left="5040" w:hanging="360"/>
+        <w:ind w:left="5040" w:hanging="480"/>
       </w:pPr>
     </w:lvl>
     <w:lvl w:ilvl="7">
@@ -2189,7 +4601,7 @@
       <w:lvlText w:val=" "/>
       <w:lvlJc w:val="left"/>
       <w:pPr>
-        <w:ind w:left="5760" w:hanging="360"/>
+        <w:ind w:left="5760" w:hanging="480"/>
       </w:pPr>
     </w:lvl>
     <w:lvl w:ilvl="8">
@@ -2197,7 +4609,83 @@
       <w:lvlText w:val=" "/>
       <w:lvlJc w:val="left"/>
       <w:pPr>
-        <w:ind w:left="6480" w:hanging="360"/>
+        <w:ind w:left="6480" w:hanging="480"/>
+      </w:pPr>
+    </w:lvl>
+  </w:abstractNum>
+  <w:abstractNum w:abstractNumId="991">
+    <w:nsid w:val="A991"/>
+    <w:multiLevelType w:val="multilevel"/>
+    <w:lvl w:ilvl="0">
+      <w:numFmt w:val="bullet"/>
+      <w:lvlText w:val="•"/>
+      <w:lvlJc w:val="left"/>
+      <w:pPr>
+        <w:ind w:left="720" w:hanging="480"/>
+      </w:pPr>
+    </w:lvl>
+    <w:lvl w:ilvl="1">
+      <w:numFmt w:val="bullet"/>
+      <w:lvlText w:val="–"/>
+      <w:lvlJc w:val="left"/>
+      <w:pPr>
+        <w:ind w:left="1440" w:hanging="480"/>
+      </w:pPr>
+    </w:lvl>
+    <w:lvl w:ilvl="2">
+      <w:numFmt w:val="bullet"/>
+      <w:lvlText w:val="•"/>
+      <w:lvlJc w:val="left"/>
+      <w:pPr>
+        <w:ind w:left="2160" w:hanging="480"/>
+      </w:pPr>
+    </w:lvl>
+    <w:lvl w:ilvl="3">
+      <w:numFmt w:val="bullet"/>
+      <w:lvlText w:val="–"/>
+      <w:lvlJc w:val="left"/>
+      <w:pPr>
+        <w:ind w:left="2880" w:hanging="480"/>
+      </w:pPr>
+    </w:lvl>
+    <w:lvl w:ilvl="4">
+      <w:numFmt w:val="bullet"/>
+      <w:lvlText w:val="•"/>
+      <w:lvlJc w:val="left"/>
+      <w:pPr>
+        <w:ind w:left="3600" w:hanging="480"/>
+      </w:pPr>
+    </w:lvl>
+    <w:lvl w:ilvl="5">
+      <w:numFmt w:val="bullet"/>
+      <w:lvlText w:val="–"/>
+      <w:lvlJc w:val="left"/>
+      <w:pPr>
+        <w:ind w:left="4320" w:hanging="480"/>
+      </w:pPr>
+    </w:lvl>
+    <w:lvl w:ilvl="6">
+      <w:numFmt w:val="bullet"/>
+      <w:lvlText w:val="•"/>
+      <w:lvlJc w:val="left"/>
+      <w:pPr>
+        <w:ind w:left="5040" w:hanging="480"/>
+      </w:pPr>
+    </w:lvl>
+    <w:lvl w:ilvl="7">
+      <w:numFmt w:val="bullet"/>
+      <w:lvlText w:val="–"/>
+      <w:lvlJc w:val="left"/>
+      <w:pPr>
+        <w:ind w:left="5760" w:hanging="480"/>
+      </w:pPr>
+    </w:lvl>
+    <w:lvl w:ilvl="8">
+      <w:numFmt w:val="bullet"/>
+      <w:lvlText w:val="•"/>
+      <w:lvlJc w:val="left"/>
+      <w:pPr>
+        <w:ind w:left="6480" w:hanging="480"/>
       </w:pPr>
     </w:lvl>
   </w:abstractNum>
@@ -3323,6 +5811,39 @@
   <w:num w:numId="1000">
     <w:abstractNumId w:val="990"/>
   </w:num>
+  <w:num w:numId="1001">
+    <w:abstractNumId w:val="991"/>
+  </w:num>
+  <w:num w:numId="1002">
+    <w:abstractNumId w:val="991"/>
+  </w:num>
+  <w:num w:numId="1003">
+    <w:abstractNumId w:val="991"/>
+  </w:num>
+  <w:num w:numId="1004">
+    <w:abstractNumId w:val="991"/>
+  </w:num>
+  <w:num w:numId="1005">
+    <w:abstractNumId w:val="991"/>
+  </w:num>
+  <w:num w:numId="1006">
+    <w:abstractNumId w:val="991"/>
+  </w:num>
+  <w:num w:numId="1007">
+    <w:abstractNumId w:val="991"/>
+  </w:num>
+  <w:num w:numId="1008">
+    <w:abstractNumId w:val="991"/>
+  </w:num>
+  <w:num w:numId="1009">
+    <w:abstractNumId w:val="991"/>
+  </w:num>
+  <w:num w:numId="1010">
+    <w:abstractNumId w:val="991"/>
+  </w:num>
+  <w:num w:numId="1011">
+    <w:abstractNumId w:val="991"/>
+  </w:num>
 </w:numbering>
 </file>
 
@@ -7785,8 +10306,8 @@
     <w:name w:val="KeywordTok"/>
     <w:basedOn w:val="VerbatimChar"/>
     <w:rPr>
+      <w:color w:val="007020"/>
       <w:b/>
-      <w:color w:val="007020"/>
     </w:rPr>
   </w:style>
   <w:style w:type="character" w:customStyle="1" w:styleId="DataTypeTok">
@@ -7862,43 +10383,40 @@
   <w:style w:type="character" w:customStyle="1" w:styleId="ImportTok">
     <w:name w:val="ImportTok"/>
     <w:basedOn w:val="VerbatimChar"/>
-    <w:rPr>
-      <w:b/>
-      <w:color w:val="008000"/>
-    </w:rPr>
+    <w:rPr/>
   </w:style>
   <w:style w:type="character" w:customStyle="1" w:styleId="CommentTok">
     <w:name w:val="CommentTok"/>
     <w:basedOn w:val="VerbatimChar"/>
     <w:rPr>
+      <w:color w:val="60a0b0"/>
       <w:i/>
-      <w:color w:val="60a0b0"/>
     </w:rPr>
   </w:style>
   <w:style w:type="character" w:customStyle="1" w:styleId="DocumentationTok">
     <w:name w:val="DocumentationTok"/>
     <w:basedOn w:val="VerbatimChar"/>
     <w:rPr>
+      <w:color w:val="ba2121"/>
       <w:i/>
-      <w:color w:val="ba2121"/>
     </w:rPr>
   </w:style>
   <w:style w:type="character" w:customStyle="1" w:styleId="AnnotationTok">
     <w:name w:val="AnnotationTok"/>
     <w:basedOn w:val="VerbatimChar"/>
     <w:rPr>
+      <w:color w:val="60a0b0"/>
       <w:b/>
       <w:i/>
-      <w:color w:val="60a0b0"/>
     </w:rPr>
   </w:style>
   <w:style w:type="character" w:customStyle="1" w:styleId="CommentVarTok">
     <w:name w:val="CommentVarTok"/>
     <w:basedOn w:val="VerbatimChar"/>
     <w:rPr>
+      <w:color w:val="60a0b0"/>
       <w:b/>
       <w:i/>
-      <w:color w:val="60a0b0"/>
     </w:rPr>
   </w:style>
   <w:style w:type="character" w:customStyle="1" w:styleId="OtherTok">
@@ -7926,8 +10444,8 @@
     <w:name w:val="ControlFlowTok"/>
     <w:basedOn w:val="VerbatimChar"/>
     <w:rPr>
+      <w:color w:val="007020"/>
       <w:b/>
-      <w:color w:val="007020"/>
     </w:rPr>
   </w:style>
   <w:style w:type="character" w:customStyle="1" w:styleId="OperatorTok">
@@ -7940,9 +10458,7 @@
   <w:style w:type="character" w:customStyle="1" w:styleId="BuiltInTok">
     <w:name w:val="BuiltInTok"/>
     <w:basedOn w:val="VerbatimChar"/>
-    <w:rPr>
-      <w:color w:val="008000"/>
-    </w:rPr>
+    <w:rPr/>
   </w:style>
   <w:style w:type="character" w:customStyle="1" w:styleId="ExtensionTok">
     <w:name w:val="ExtensionTok"/>
@@ -7972,34 +10488,34 @@
     <w:name w:val="InformationTok"/>
     <w:basedOn w:val="VerbatimChar"/>
     <w:rPr>
+      <w:color w:val="60a0b0"/>
       <w:b/>
       <w:i/>
-      <w:color w:val="60a0b0"/>
     </w:rPr>
   </w:style>
   <w:style w:type="character" w:customStyle="1" w:styleId="WarningTok">
     <w:name w:val="WarningTok"/>
     <w:basedOn w:val="VerbatimChar"/>
     <w:rPr>
+      <w:color w:val="60a0b0"/>
       <w:b/>
       <w:i/>
-      <w:color w:val="60a0b0"/>
     </w:rPr>
   </w:style>
   <w:style w:type="character" w:customStyle="1" w:styleId="AlertTok">
     <w:name w:val="AlertTok"/>
     <w:basedOn w:val="VerbatimChar"/>
     <w:rPr>
+      <w:color w:val="ff0000"/>
       <w:b/>
-      <w:color w:val="ff0000"/>
     </w:rPr>
   </w:style>
   <w:style w:type="character" w:customStyle="1" w:styleId="ErrorTok">
     <w:name w:val="ErrorTok"/>
     <w:basedOn w:val="VerbatimChar"/>
     <w:rPr>
+      <w:color w:val="ff0000"/>
       <w:b/>
-      <w:color w:val="ff0000"/>
     </w:rPr>
   </w:style>
   <w:style w:type="character" w:customStyle="1" w:styleId="NormalTok">

</xml_diff>